<commit_message>
Release notes reanmiated since the crash (lost pictures).
</commit_message>
<xml_diff>
--- a/ReleaseNotesv0.1.docx
+++ b/ReleaseNotesv0.1.docx
@@ -916,9 +916,17 @@
       <w:r>
         <w:rPr/>
         <w:drawing>
-          <wp:inline distB="0" distL="0" distR="0" distT="0">
+          <wp:anchor allowOverlap="1" behindDoc="0" distB="0" distL="0" distR="0" distT="0" layoutInCell="1" locked="0" relativeHeight="0" simplePos="0">
+            <wp:simplePos x="0" y="0"/>
+            <wp:positionH relativeFrom="column">
+              <wp:posOffset>1704340</wp:posOffset>
+            </wp:positionH>
+            <wp:positionV relativeFrom="paragraph">
+              <wp:posOffset>0</wp:posOffset>
+            </wp:positionV>
             <wp:extent cx="2924175" cy="4610100"/>
             <wp:effectExtent b="0" l="0" r="0" t="0"/>
+            <wp:wrapSquare wrapText="largest"/>
             <wp:docPr descr="A description..." id="1" name="Picture"/>
             <wp:cNvGraphicFramePr>
               <a:graphicFrameLocks xmlns:a="http://schemas.openxmlformats.org/drawingml/2006/main" noChangeAspect="1"/>
@@ -958,7 +966,7 @@
                 </pic:pic>
               </a:graphicData>
             </a:graphic>
-          </wp:inline>
+          </wp:anchor>
         </w:drawing>
       </w:r>
     </w:p>
@@ -972,6 +980,123 @@
         <w:spacing w:after="120" w:before="480" w:line="100" w:lineRule="atLeast"/>
       </w:pPr>
       <w:r>
+        <w:rPr/>
+      </w:r>
+    </w:p>
+    <w:p>
+      <w:pPr>
+        <w:pStyle w:val="style41"/>
+        <w:pBdr>
+          <w:bottom w:color="919699" w:space="0" w:sz="6" w:val="single"/>
+        </w:pBdr>
+        <w:shd w:fill="FFFFFF" w:val="clear"/>
+        <w:spacing w:after="120" w:before="480" w:line="100" w:lineRule="atLeast"/>
+      </w:pPr>
+      <w:r>
+        <w:rPr/>
+      </w:r>
+    </w:p>
+    <w:p>
+      <w:pPr>
+        <w:pStyle w:val="style41"/>
+        <w:pBdr>
+          <w:bottom w:color="919699" w:space="0" w:sz="6" w:val="single"/>
+        </w:pBdr>
+        <w:shd w:fill="FFFFFF" w:val="clear"/>
+        <w:spacing w:after="120" w:before="480" w:line="100" w:lineRule="atLeast"/>
+      </w:pPr>
+      <w:r>
+        <w:rPr/>
+      </w:r>
+    </w:p>
+    <w:p>
+      <w:pPr>
+        <w:pStyle w:val="style41"/>
+        <w:pBdr>
+          <w:bottom w:color="919699" w:space="0" w:sz="6" w:val="single"/>
+        </w:pBdr>
+        <w:shd w:fill="FFFFFF" w:val="clear"/>
+        <w:spacing w:after="120" w:before="480" w:line="100" w:lineRule="atLeast"/>
+      </w:pPr>
+      <w:r>
+        <w:rPr/>
+      </w:r>
+    </w:p>
+    <w:p>
+      <w:pPr>
+        <w:pStyle w:val="style41"/>
+        <w:pBdr>
+          <w:bottom w:color="919699" w:space="0" w:sz="6" w:val="single"/>
+        </w:pBdr>
+        <w:shd w:fill="FFFFFF" w:val="clear"/>
+        <w:spacing w:after="120" w:before="480" w:line="100" w:lineRule="atLeast"/>
+      </w:pPr>
+      <w:r>
+        <w:rPr/>
+      </w:r>
+    </w:p>
+    <w:p>
+      <w:pPr>
+        <w:pStyle w:val="style41"/>
+        <w:pBdr>
+          <w:bottom w:color="919699" w:space="0" w:sz="6" w:val="single"/>
+        </w:pBdr>
+        <w:shd w:fill="FFFFFF" w:val="clear"/>
+        <w:spacing w:after="120" w:before="480" w:line="100" w:lineRule="atLeast"/>
+      </w:pPr>
+      <w:r>
+        <w:rPr/>
+      </w:r>
+    </w:p>
+    <w:p>
+      <w:pPr>
+        <w:pStyle w:val="style41"/>
+        <w:pBdr>
+          <w:bottom w:color="919699" w:space="0" w:sz="6" w:val="single"/>
+        </w:pBdr>
+        <w:shd w:fill="FFFFFF" w:val="clear"/>
+        <w:spacing w:after="120" w:before="480" w:line="100" w:lineRule="atLeast"/>
+      </w:pPr>
+      <w:r>
+        <w:rPr/>
+      </w:r>
+    </w:p>
+    <w:p>
+      <w:pPr>
+        <w:pStyle w:val="style41"/>
+        <w:pBdr>
+          <w:bottom w:color="919699" w:space="0" w:sz="6" w:val="single"/>
+        </w:pBdr>
+        <w:shd w:fill="FFFFFF" w:val="clear"/>
+        <w:spacing w:after="120" w:before="480" w:line="100" w:lineRule="atLeast"/>
+      </w:pPr>
+      <w:r>
+        <w:rPr/>
+      </w:r>
+    </w:p>
+    <w:p>
+      <w:pPr>
+        <w:pStyle w:val="style41"/>
+        <w:pBdr>
+          <w:bottom w:color="919699" w:space="0" w:sz="6" w:val="single"/>
+        </w:pBdr>
+        <w:shd w:fill="FFFFFF" w:val="clear"/>
+        <w:spacing w:after="120" w:before="480" w:line="100" w:lineRule="atLeast"/>
+      </w:pPr>
+      <w:r>
+        <w:rPr/>
+      </w:r>
+    </w:p>
+    <w:p>
+      <w:pPr>
+        <w:pStyle w:val="style41"/>
+        <w:pBdr>
+          <w:bottom w:color="919699" w:space="0" w:sz="6" w:val="single"/>
+        </w:pBdr>
+        <w:shd w:fill="FFFFFF" w:val="clear"/>
+        <w:spacing w:after="120" w:before="480" w:line="100" w:lineRule="atLeast"/>
+      </w:pPr>
+      <w:r>
         <w:rPr>
           <w:rFonts w:ascii="Arial" w:cs="Arial" w:eastAsia="Times New Roman" w:hAnsi="Arial"/>
           <w:bCs/>
@@ -995,9 +1120,17 @@
       <w:r>
         <w:rPr/>
         <w:drawing>
-          <wp:inline distB="0" distL="0" distR="0" distT="0">
+          <wp:anchor allowOverlap="1" behindDoc="0" distB="0" distL="0" distR="0" distT="0" layoutInCell="1" locked="0" relativeHeight="0" simplePos="0">
+            <wp:simplePos x="0" y="0"/>
+            <wp:positionH relativeFrom="column">
+              <wp:posOffset>1113790</wp:posOffset>
+            </wp:positionH>
+            <wp:positionV relativeFrom="paragraph">
+              <wp:posOffset>0</wp:posOffset>
+            </wp:positionV>
             <wp:extent cx="4105275" cy="2476500"/>
             <wp:effectExtent b="0" l="0" r="0" t="0"/>
+            <wp:wrapSquare wrapText="largest"/>
             <wp:docPr descr="A description..." id="1" name="Picture"/>
             <wp:cNvGraphicFramePr>
               <a:graphicFrameLocks xmlns:a="http://schemas.openxmlformats.org/drawingml/2006/main" noChangeAspect="1"/>
@@ -1037,7 +1170,7 @@
                 </pic:pic>
               </a:graphicData>
             </a:graphic>
-          </wp:inline>
+          </wp:anchor>
         </w:drawing>
       </w:r>
     </w:p>
@@ -1051,6 +1184,84 @@
         <w:spacing w:after="120" w:before="480" w:line="100" w:lineRule="atLeast"/>
       </w:pPr>
       <w:r>
+        <w:rPr/>
+      </w:r>
+    </w:p>
+    <w:p>
+      <w:pPr>
+        <w:pStyle w:val="style0"/>
+        <w:pBdr>
+          <w:bottom w:color="919699" w:space="0" w:sz="6" w:val="single"/>
+        </w:pBdr>
+        <w:shd w:fill="FFFFFF" w:val="clear"/>
+        <w:spacing w:after="120" w:before="480" w:line="100" w:lineRule="atLeast"/>
+      </w:pPr>
+      <w:r>
+        <w:rPr/>
+      </w:r>
+    </w:p>
+    <w:p>
+      <w:pPr>
+        <w:pStyle w:val="style0"/>
+        <w:pBdr>
+          <w:bottom w:color="919699" w:space="0" w:sz="6" w:val="single"/>
+        </w:pBdr>
+        <w:shd w:fill="FFFFFF" w:val="clear"/>
+        <w:spacing w:after="120" w:before="480" w:line="100" w:lineRule="atLeast"/>
+      </w:pPr>
+      <w:r>
+        <w:rPr/>
+      </w:r>
+    </w:p>
+    <w:p>
+      <w:pPr>
+        <w:pStyle w:val="style0"/>
+        <w:pBdr>
+          <w:bottom w:color="919699" w:space="0" w:sz="6" w:val="single"/>
+        </w:pBdr>
+        <w:shd w:fill="FFFFFF" w:val="clear"/>
+        <w:spacing w:after="120" w:before="480" w:line="100" w:lineRule="atLeast"/>
+      </w:pPr>
+      <w:r>
+        <w:rPr/>
+      </w:r>
+    </w:p>
+    <w:p>
+      <w:pPr>
+        <w:pStyle w:val="style0"/>
+        <w:pBdr>
+          <w:bottom w:color="919699" w:space="0" w:sz="6" w:val="single"/>
+        </w:pBdr>
+        <w:shd w:fill="FFFFFF" w:val="clear"/>
+        <w:spacing w:after="120" w:before="480" w:line="100" w:lineRule="atLeast"/>
+      </w:pPr>
+      <w:r>
+        <w:rPr/>
+      </w:r>
+    </w:p>
+    <w:p>
+      <w:pPr>
+        <w:pStyle w:val="style0"/>
+        <w:pBdr>
+          <w:bottom w:color="919699" w:space="0" w:sz="6" w:val="single"/>
+        </w:pBdr>
+        <w:shd w:fill="FFFFFF" w:val="clear"/>
+        <w:spacing w:after="120" w:before="480" w:line="100" w:lineRule="atLeast"/>
+      </w:pPr>
+      <w:r>
+        <w:rPr/>
+      </w:r>
+    </w:p>
+    <w:p>
+      <w:pPr>
+        <w:pStyle w:val="style0"/>
+        <w:pBdr>
+          <w:bottom w:color="919699" w:space="0" w:sz="6" w:val="single"/>
+        </w:pBdr>
+        <w:shd w:fill="FFFFFF" w:val="clear"/>
+        <w:spacing w:after="120" w:before="480" w:line="100" w:lineRule="atLeast"/>
+      </w:pPr>
+      <w:r>
         <w:rPr>
           <w:rFonts w:ascii="Arial" w:cs="Arial" w:eastAsia="Times New Roman" w:hAnsi="Arial"/>
           <w:bCs/>
@@ -1123,70 +1334,56 @@
         </w:pBdr>
         <w:shd w:fill="FFFFFF" w:val="clear"/>
         <w:spacing w:after="120" w:before="480" w:line="100" w:lineRule="atLeast"/>
-        <w:jc w:val="center"/>
-      </w:pPr>
-      <w:r>
-        <w:rPr/>
-      </w:r>
-    </w:p>
-    <w:p>
-      <w:pPr>
-        <w:pStyle w:val="style0"/>
-        <w:pBdr>
-          <w:bottom w:color="919699" w:space="0" w:sz="6" w:val="single"/>
-        </w:pBdr>
-        <w:shd w:fill="FFFFFF" w:val="clear"/>
-        <w:spacing w:after="120" w:before="480" w:line="100" w:lineRule="atLeast"/>
-        <w:jc w:val="center"/>
-      </w:pPr>
-      <w:r>
-        <w:rPr/>
-      </w:r>
-    </w:p>
-    <w:p>
-      <w:pPr>
-        <w:pStyle w:val="style0"/>
-        <w:pBdr>
-          <w:bottom w:color="919699" w:space="0" w:sz="6" w:val="single"/>
-        </w:pBdr>
-        <w:shd w:fill="FFFFFF" w:val="clear"/>
-        <w:spacing w:after="120" w:before="480" w:line="100" w:lineRule="atLeast"/>
-        <w:jc w:val="center"/>
-      </w:pPr>
-      <w:r>
-        <w:rPr/>
-      </w:r>
-    </w:p>
-    <w:p>
-      <w:pPr>
-        <w:pStyle w:val="style0"/>
-        <w:pBdr>
-          <w:bottom w:color="919699" w:space="0" w:sz="6" w:val="single"/>
-        </w:pBdr>
-        <w:shd w:fill="FFFFFF" w:val="clear"/>
-        <w:spacing w:after="120" w:before="480" w:line="100" w:lineRule="atLeast"/>
-        <w:jc w:val="center"/>
-      </w:pPr>
-      <w:r>
-        <w:rPr/>
-      </w:r>
-    </w:p>
-    <w:p>
-      <w:pPr>
-        <w:pStyle w:val="style0"/>
-        <w:pBdr>
-          <w:bottom w:color="919699" w:space="0" w:sz="6" w:val="single"/>
-        </w:pBdr>
-        <w:shd w:fill="FFFFFF" w:val="clear"/>
-        <w:spacing w:after="120" w:before="480" w:line="100" w:lineRule="atLeast"/>
-        <w:jc w:val="center"/>
+      </w:pPr>
+      <w:bookmarkStart w:id="10" w:name="ReleaseNotesTemplate-StayinformedaboutAp"/>
+      <w:bookmarkEnd w:id="10"/>
+      <w:r>
+        <w:rPr>
+          <w:rFonts w:ascii="Arial" w:cs="Arial" w:eastAsia="Times New Roman" w:hAnsi="Arial"/>
+          <w:bCs/>
+          <w:color w:val="000000"/>
+          <w:sz w:val="20"/>
+          <w:szCs w:val="20"/>
+        </w:rPr>
+        <w:t>The methods of the overridden class contains several overriden methods which are explained below:</w:t>
+      </w:r>
+    </w:p>
+    <w:p>
+      <w:pPr>
+        <w:pStyle w:val="style0"/>
+        <w:pBdr>
+          <w:bottom w:color="919699" w:space="0" w:sz="6" w:val="single"/>
+        </w:pBdr>
+        <w:shd w:fill="FFFFFF" w:val="clear"/>
+        <w:spacing w:after="120" w:before="480" w:line="100" w:lineRule="atLeast"/>
+      </w:pPr>
+      <w:r>
+        <w:rPr/>
+      </w:r>
+    </w:p>
+    <w:p>
+      <w:pPr>
+        <w:pStyle w:val="style0"/>
+        <w:pBdr>
+          <w:bottom w:color="919699" w:space="0" w:sz="6" w:val="single"/>
+        </w:pBdr>
+        <w:shd w:fill="FFFFFF" w:val="clear"/>
+        <w:spacing w:after="120" w:before="480" w:line="100" w:lineRule="atLeast"/>
       </w:pPr>
       <w:r>
         <w:rPr/>
         <w:drawing>
-          <wp:inline distB="0" distL="0" distR="0" distT="0">
+          <wp:anchor allowOverlap="1" behindDoc="0" distB="0" distL="0" distR="0" distT="0" layoutInCell="1" locked="0" relativeHeight="0" simplePos="0">
+            <wp:simplePos x="0" y="0"/>
+            <wp:positionH relativeFrom="column">
+              <wp:posOffset>1232535</wp:posOffset>
+            </wp:positionH>
+            <wp:positionV relativeFrom="paragraph">
+              <wp:posOffset>0</wp:posOffset>
+            </wp:positionV>
             <wp:extent cx="3867150" cy="6162675"/>
             <wp:effectExtent b="0" l="0" r="0" t="0"/>
+            <wp:wrapSquare wrapText="largest"/>
             <wp:docPr descr="A description..." id="1" name="Picture"/>
             <wp:cNvGraphicFramePr>
               <a:graphicFrameLocks xmlns:a="http://schemas.openxmlformats.org/drawingml/2006/main" noChangeAspect="1"/>
@@ -1226,7 +1423,7 @@
                 </pic:pic>
               </a:graphicData>
             </a:graphic>
-          </wp:inline>
+          </wp:anchor>
         </w:drawing>
       </w:r>
     </w:p>
@@ -1239,17 +1436,177 @@
         <w:shd w:fill="FFFFFF" w:val="clear"/>
         <w:spacing w:after="120" w:before="480" w:line="100" w:lineRule="atLeast"/>
       </w:pPr>
-      <w:bookmarkStart w:id="10" w:name="ReleaseNotesTemplate-StayinformedaboutAp"/>
-      <w:bookmarkEnd w:id="10"/>
-      <w:r>
-        <w:rPr>
-          <w:rFonts w:ascii="Arial" w:cs="Arial" w:eastAsia="Times New Roman" w:hAnsi="Arial"/>
-          <w:bCs/>
-          <w:color w:val="000000"/>
-          <w:sz w:val="20"/>
-          <w:szCs w:val="20"/>
-        </w:rPr>
-        <w:t>The methods of the overridden class contains several overriden methods which are explained below:</w:t>
+      <w:r>
+        <w:rPr/>
+      </w:r>
+    </w:p>
+    <w:p>
+      <w:pPr>
+        <w:pStyle w:val="style0"/>
+        <w:pBdr>
+          <w:bottom w:color="919699" w:space="0" w:sz="6" w:val="single"/>
+        </w:pBdr>
+        <w:shd w:fill="FFFFFF" w:val="clear"/>
+        <w:spacing w:after="120" w:before="480" w:line="100" w:lineRule="atLeast"/>
+      </w:pPr>
+      <w:r>
+        <w:rPr/>
+      </w:r>
+    </w:p>
+    <w:p>
+      <w:pPr>
+        <w:pStyle w:val="style0"/>
+        <w:pBdr>
+          <w:bottom w:color="919699" w:space="0" w:sz="6" w:val="single"/>
+        </w:pBdr>
+        <w:shd w:fill="FFFFFF" w:val="clear"/>
+        <w:spacing w:after="120" w:before="480" w:line="100" w:lineRule="atLeast"/>
+      </w:pPr>
+      <w:r>
+        <w:rPr/>
+      </w:r>
+    </w:p>
+    <w:p>
+      <w:pPr>
+        <w:pStyle w:val="style0"/>
+        <w:pBdr>
+          <w:bottom w:color="919699" w:space="0" w:sz="6" w:val="single"/>
+        </w:pBdr>
+        <w:shd w:fill="FFFFFF" w:val="clear"/>
+        <w:spacing w:after="120" w:before="480" w:line="100" w:lineRule="atLeast"/>
+      </w:pPr>
+      <w:r>
+        <w:rPr/>
+      </w:r>
+    </w:p>
+    <w:p>
+      <w:pPr>
+        <w:pStyle w:val="style0"/>
+        <w:pBdr>
+          <w:bottom w:color="919699" w:space="0" w:sz="6" w:val="single"/>
+        </w:pBdr>
+        <w:shd w:fill="FFFFFF" w:val="clear"/>
+        <w:spacing w:after="120" w:before="480" w:line="100" w:lineRule="atLeast"/>
+      </w:pPr>
+      <w:r>
+        <w:rPr/>
+      </w:r>
+    </w:p>
+    <w:p>
+      <w:pPr>
+        <w:pStyle w:val="style0"/>
+        <w:pBdr>
+          <w:bottom w:color="919699" w:space="0" w:sz="6" w:val="single"/>
+        </w:pBdr>
+        <w:shd w:fill="FFFFFF" w:val="clear"/>
+        <w:spacing w:after="120" w:before="480" w:line="100" w:lineRule="atLeast"/>
+      </w:pPr>
+      <w:r>
+        <w:rPr/>
+      </w:r>
+    </w:p>
+    <w:p>
+      <w:pPr>
+        <w:pStyle w:val="style0"/>
+        <w:pBdr>
+          <w:bottom w:color="919699" w:space="0" w:sz="6" w:val="single"/>
+        </w:pBdr>
+        <w:shd w:fill="FFFFFF" w:val="clear"/>
+        <w:spacing w:after="120" w:before="480" w:line="100" w:lineRule="atLeast"/>
+      </w:pPr>
+      <w:r>
+        <w:rPr/>
+      </w:r>
+    </w:p>
+    <w:p>
+      <w:pPr>
+        <w:pStyle w:val="style0"/>
+        <w:pBdr>
+          <w:bottom w:color="919699" w:space="0" w:sz="6" w:val="single"/>
+        </w:pBdr>
+        <w:shd w:fill="FFFFFF" w:val="clear"/>
+        <w:spacing w:after="120" w:before="480" w:line="100" w:lineRule="atLeast"/>
+      </w:pPr>
+      <w:r>
+        <w:rPr/>
+      </w:r>
+    </w:p>
+    <w:p>
+      <w:pPr>
+        <w:pStyle w:val="style0"/>
+        <w:pBdr>
+          <w:bottom w:color="919699" w:space="0" w:sz="6" w:val="single"/>
+        </w:pBdr>
+        <w:shd w:fill="FFFFFF" w:val="clear"/>
+        <w:spacing w:after="120" w:before="480" w:line="100" w:lineRule="atLeast"/>
+      </w:pPr>
+      <w:r>
+        <w:rPr/>
+      </w:r>
+    </w:p>
+    <w:p>
+      <w:pPr>
+        <w:pStyle w:val="style0"/>
+        <w:pBdr>
+          <w:bottom w:color="919699" w:space="0" w:sz="6" w:val="single"/>
+        </w:pBdr>
+        <w:shd w:fill="FFFFFF" w:val="clear"/>
+        <w:spacing w:after="120" w:before="480" w:line="100" w:lineRule="atLeast"/>
+      </w:pPr>
+      <w:r>
+        <w:rPr/>
+      </w:r>
+    </w:p>
+    <w:p>
+      <w:pPr>
+        <w:pStyle w:val="style0"/>
+        <w:pBdr>
+          <w:bottom w:color="919699" w:space="0" w:sz="6" w:val="single"/>
+        </w:pBdr>
+        <w:shd w:fill="FFFFFF" w:val="clear"/>
+        <w:spacing w:after="120" w:before="480" w:line="100" w:lineRule="atLeast"/>
+      </w:pPr>
+      <w:r>
+        <w:rPr/>
+      </w:r>
+    </w:p>
+    <w:p>
+      <w:pPr>
+        <w:pStyle w:val="style0"/>
+        <w:pBdr>
+          <w:bottom w:color="919699" w:space="0" w:sz="6" w:val="single"/>
+        </w:pBdr>
+        <w:shd w:fill="FFFFFF" w:val="clear"/>
+        <w:spacing w:after="120" w:before="480" w:line="100" w:lineRule="atLeast"/>
+      </w:pPr>
+      <w:r>
+        <w:rPr/>
+      </w:r>
+    </w:p>
+    <w:p>
+      <w:pPr>
+        <w:pStyle w:val="style0"/>
+        <w:pBdr>
+          <w:bottom w:color="919699" w:space="0" w:sz="6" w:val="single"/>
+        </w:pBdr>
+        <w:shd w:fill="FFFFFF" w:val="clear"/>
+        <w:spacing w:after="120" w:before="480" w:line="100" w:lineRule="atLeast"/>
+      </w:pPr>
+      <w:r>
+        <w:rPr/>
+      </w:r>
+    </w:p>
+    <w:p>
+      <w:pPr>
+        <w:pStyle w:val="style0"/>
+        <w:pBdr>
+          <w:bottom w:color="919699" w:space="0" w:sz="6" w:val="single"/>
+        </w:pBdr>
+        <w:shd w:fill="FFFFFF" w:val="clear"/>
+        <w:spacing w:after="120" w:before="480" w:line="100" w:lineRule="atLeast"/>
+      </w:pPr>
+      <w:r>
+        <w:rPr/>
       </w:r>
     </w:p>
     <w:p>
@@ -1540,9 +1897,7 @@
         <w:spacing w:after="120" w:before="480" w:line="100" w:lineRule="atLeast"/>
       </w:pPr>
       <w:r>
-        <w:rPr>
-          <w:u w:val="double"/>
-        </w:rPr>
+        <w:rPr/>
       </w:r>
     </w:p>
     <w:p>
@@ -1689,7 +2044,7 @@
       <w:pgNumType w:fmt="decimal"/>
       <w:formProt w:val="false"/>
       <w:textDirection w:val="lrTb"/>
-      <w:docGrid w:charSpace="4096" w:linePitch="240" w:type="default"/>
+      <w:docGrid w:charSpace="8192" w:linePitch="260" w:type="default"/>
     </w:sectPr>
   </w:body>
 </w:document>
@@ -2180,7 +2535,12 @@
     <w:pPr>
       <w:keepNext/>
       <w:keepLines/>
+      <w:numPr>
+        <w:ilvl w:val="0"/>
+        <w:numId w:val="1"/>
+      </w:numPr>
       <w:spacing w:after="0" w:before="480"/>
+      <w:outlineLvl w:val="0"/>
     </w:pPr>
     <w:rPr>
       <w:rFonts w:ascii="Cambria" w:cs="" w:hAnsi="Cambria"/>
@@ -2577,6 +2937,7 @@
     <w:pPr>
       <w:suppressLineNumbers/>
       <w:ind w:hanging="0" w:left="0" w:right="0"/>
+      <w:outlineLvl w:val="9"/>
     </w:pPr>
     <w:rPr>
       <w:b/>
@@ -2612,7 +2973,7 @@
     <w:next w:val="style46"/>
     <w:pPr>
       <w:tabs>
-        <w:tab w:leader="dot" w:pos="10538" w:val="right"/>
+        <w:tab w:leader="dot" w:pos="10821" w:val="right"/>
       </w:tabs>
       <w:spacing w:after="0" w:before="240"/>
       <w:ind w:hanging="0" w:left="283" w:right="0"/>
@@ -2630,7 +2991,7 @@
     <w:next w:val="style47"/>
     <w:pPr>
       <w:tabs>
-        <w:tab w:leader="dot" w:pos="10066" w:val="right"/>
+        <w:tab w:leader="dot" w:pos="10286" w:val="right"/>
       </w:tabs>
       <w:spacing w:after="0" w:before="0"/>
       <w:ind w:hanging="0" w:left="220" w:right="0"/>
@@ -2646,7 +3007,7 @@
     <w:next w:val="style48"/>
     <w:pPr>
       <w:tabs>
-        <w:tab w:leader="dot" w:pos="10443" w:val="right"/>
+        <w:tab w:leader="dot" w:pos="10883" w:val="right"/>
       </w:tabs>
       <w:spacing w:after="0" w:before="0"/>
       <w:ind w:hanging="0" w:left="440" w:right="0"/>
@@ -2662,7 +3023,7 @@
     <w:next w:val="style49"/>
     <w:pPr>
       <w:tabs>
-        <w:tab w:leader="dot" w:pos="10820" w:val="right"/>
+        <w:tab w:leader="dot" w:pos="11480" w:val="right"/>
       </w:tabs>
       <w:spacing w:after="0" w:before="0"/>
       <w:ind w:hanging="0" w:left="660" w:right="0"/>
@@ -2678,7 +3039,7 @@
     <w:next w:val="style50"/>
     <w:pPr>
       <w:tabs>
-        <w:tab w:leader="dot" w:pos="11197" w:val="right"/>
+        <w:tab w:leader="dot" w:pos="12077" w:val="right"/>
       </w:tabs>
       <w:spacing w:after="0" w:before="0"/>
       <w:ind w:hanging="0" w:left="880" w:right="0"/>
@@ -2694,7 +3055,7 @@
     <w:next w:val="style51"/>
     <w:pPr>
       <w:tabs>
-        <w:tab w:leader="dot" w:pos="11574" w:val="right"/>
+        <w:tab w:leader="dot" w:pos="12674" w:val="right"/>
       </w:tabs>
       <w:spacing w:after="0" w:before="0"/>
       <w:ind w:hanging="0" w:left="1100" w:right="0"/>
@@ -2710,7 +3071,7 @@
     <w:next w:val="style52"/>
     <w:pPr>
       <w:tabs>
-        <w:tab w:leader="dot" w:pos="11951" w:val="right"/>
+        <w:tab w:leader="dot" w:pos="13271" w:val="right"/>
       </w:tabs>
       <w:spacing w:after="0" w:before="0"/>
       <w:ind w:hanging="0" w:left="1320" w:right="0"/>
@@ -2726,7 +3087,7 @@
     <w:next w:val="style53"/>
     <w:pPr>
       <w:tabs>
-        <w:tab w:leader="dot" w:pos="12328" w:val="right"/>
+        <w:tab w:leader="dot" w:pos="13868" w:val="right"/>
       </w:tabs>
       <w:spacing w:after="0" w:before="0"/>
       <w:ind w:hanging="0" w:left="1540" w:right="0"/>

</xml_diff>

<commit_message>
Removed the .odt file and added the .docx file for releasenotes.pdf
</commit_message>
<xml_diff>
--- a/ReleaseNotesv0.1.docx
+++ b/ReleaseNotesv0.1.docx
@@ -501,86 +501,6 @@
           <w:sz w:val="20"/>
           <w:szCs w:val="20"/>
         </w:rPr>
-        <w:t>RoadMap</w:t>
-      </w:r>
-    </w:p>
-    <w:p>
-      <w:pPr>
-        <w:pStyle w:val="style0"/>
-        <w:pBdr>
-          <w:bottom w:color="919699" w:space="0" w:sz="6" w:val="single"/>
-        </w:pBdr>
-        <w:shd w:fill="FFFFFF" w:val="clear"/>
-        <w:spacing w:after="120" w:before="480" w:line="100" w:lineRule="atLeast"/>
-      </w:pPr>
-      <w:r>
-        <w:rPr>
-          <w:rFonts w:ascii="Arial" w:cs="Arial" w:eastAsia="Times New Roman" w:hAnsi="Arial"/>
-          <w:bCs/>
-          <w:color w:val="000000"/>
-          <w:sz w:val="20"/>
-          <w:szCs w:val="20"/>
-        </w:rPr>
-        <w:t>Near future</w:t>
-      </w:r>
-    </w:p>
-    <w:p>
-      <w:pPr>
-        <w:pStyle w:val="style0"/>
-        <w:pBdr>
-          <w:bottom w:color="919699" w:space="0" w:sz="6" w:val="single"/>
-        </w:pBdr>
-        <w:shd w:fill="FFFFFF" w:val="clear"/>
-        <w:spacing w:after="120" w:before="480" w:line="100" w:lineRule="atLeast"/>
-      </w:pPr>
-      <w:r>
-        <w:rPr>
-          <w:rFonts w:ascii="Arial" w:cs="Arial" w:eastAsia="Times New Roman" w:hAnsi="Arial"/>
-          <w:bCs/>
-          <w:color w:val="000000"/>
-          <w:sz w:val="20"/>
-          <w:szCs w:val="20"/>
-        </w:rPr>
-        <w:t>More successcase per method (max. one at this moment)</w:t>
-      </w:r>
-    </w:p>
-    <w:p>
-      <w:pPr>
-        <w:pStyle w:val="style0"/>
-        <w:pBdr>
-          <w:bottom w:color="919699" w:space="0" w:sz="6" w:val="single"/>
-        </w:pBdr>
-        <w:shd w:fill="FFFFFF" w:val="clear"/>
-        <w:spacing w:after="120" w:before="480" w:line="100" w:lineRule="atLeast"/>
-      </w:pPr>
-      <w:r>
-        <w:rPr>
-          <w:rFonts w:ascii="Arial" w:cs="Arial" w:eastAsia="Times New Roman" w:hAnsi="Arial"/>
-          <w:bCs/>
-          <w:color w:val="000000"/>
-          <w:sz w:val="20"/>
-          <w:szCs w:val="20"/>
-        </w:rPr>
-        <w:t>More unsuccessful cases per method (zero at this moment)</w:t>
-      </w:r>
-    </w:p>
-    <w:p>
-      <w:pPr>
-        <w:pStyle w:val="style0"/>
-        <w:pBdr>
-          <w:bottom w:color="919699" w:space="0" w:sz="6" w:val="single"/>
-        </w:pBdr>
-        <w:shd w:fill="FFFFFF" w:val="clear"/>
-        <w:spacing w:after="120" w:before="480" w:line="100" w:lineRule="atLeast"/>
-      </w:pPr>
-      <w:r>
-        <w:rPr>
-          <w:rFonts w:ascii="Arial" w:cs="Arial" w:eastAsia="Times New Roman" w:hAnsi="Arial"/>
-          <w:bCs/>
-          <w:color w:val="000000"/>
-          <w:sz w:val="20"/>
-          <w:szCs w:val="20"/>
-        </w:rPr>
         <w:t xml:space="preserve">The jMockit.jar should appear </w:t>
       </w:r>
       <w:r>
@@ -667,12 +587,92 @@
     </w:p>
     <w:p>
       <w:pPr>
-        <w:pStyle w:val="style0"/>
-        <w:pBdr>
-          <w:bottom w:color="919699" w:space="0" w:sz="6" w:val="single"/>
-        </w:pBdr>
-        <w:shd w:fill="FFFFFF" w:val="clear"/>
-        <w:spacing w:after="120" w:before="480" w:line="100" w:lineRule="atLeast"/>
+        <w:pStyle w:val="style1"/>
+      </w:pPr>
+      <w:r>
+        <w:rPr/>
+        <w:t>RoadMap</w:t>
+      </w:r>
+    </w:p>
+    <w:p>
+      <w:pPr>
+        <w:pStyle w:val="style2"/>
+        <w:numPr>
+          <w:ilvl w:val="1"/>
+          <w:numId w:val="1"/>
+        </w:numPr>
+      </w:pPr>
+      <w:r>
+        <w:rPr>
+          <w:rFonts w:ascii="Arial" w:cs="Arial" w:eastAsia="Times New Roman" w:hAnsi="Arial"/>
+          <w:bCs/>
+          <w:color w:val="000000"/>
+          <w:sz w:val="20"/>
+          <w:szCs w:val="20"/>
+        </w:rPr>
+        <w:t>Near future</w:t>
+      </w:r>
+    </w:p>
+    <w:p>
+      <w:pPr>
+        <w:pStyle w:val="style0"/>
+        <w:pBdr>
+          <w:bottom w:color="919699" w:space="0" w:sz="6" w:val="single"/>
+        </w:pBdr>
+        <w:shd w:fill="FFFFFF" w:val="clear"/>
+        <w:spacing w:after="120" w:before="480" w:line="100" w:lineRule="atLeast"/>
+      </w:pPr>
+      <w:r>
+        <w:rPr>
+          <w:rFonts w:ascii="Arial" w:cs="Arial" w:eastAsia="Times New Roman" w:hAnsi="Arial"/>
+          <w:bCs/>
+          <w:color w:val="000000"/>
+          <w:sz w:val="20"/>
+          <w:szCs w:val="20"/>
+        </w:rPr>
+        <w:t>More successcase per method (max. one at this moment)</w:t>
+      </w:r>
+    </w:p>
+    <w:p>
+      <w:pPr>
+        <w:pStyle w:val="style0"/>
+        <w:pBdr>
+          <w:bottom w:color="919699" w:space="0" w:sz="6" w:val="single"/>
+        </w:pBdr>
+        <w:shd w:fill="FFFFFF" w:val="clear"/>
+        <w:spacing w:after="120" w:before="480" w:line="100" w:lineRule="atLeast"/>
+      </w:pPr>
+      <w:r>
+        <w:rPr>
+          <w:rFonts w:ascii="Arial" w:cs="Arial" w:eastAsia="Times New Roman" w:hAnsi="Arial"/>
+          <w:bCs/>
+          <w:color w:val="000000"/>
+          <w:sz w:val="20"/>
+          <w:szCs w:val="20"/>
+        </w:rPr>
+        <w:t>More unsuccessful cases per method (zero at this moment)</w:t>
+      </w:r>
+    </w:p>
+    <w:p>
+      <w:pPr>
+        <w:pStyle w:val="style0"/>
+        <w:pBdr>
+          <w:bottom w:color="919699" w:space="0" w:sz="6" w:val="single"/>
+        </w:pBdr>
+        <w:shd w:fill="FFFFFF" w:val="clear"/>
+        <w:spacing w:after="120" w:before="480" w:line="100" w:lineRule="atLeast"/>
+      </w:pPr>
+      <w:r>
+        <w:rPr/>
+      </w:r>
+    </w:p>
+    <w:p>
+      <w:pPr>
+        <w:pStyle w:val="style2"/>
+        <w:numPr>
+          <w:ilvl w:val="1"/>
+          <w:numId w:val="1"/>
+        </w:numPr>
       </w:pPr>
       <w:r>
         <w:rPr/>
@@ -918,10 +918,10 @@
         <w:drawing>
           <wp:anchor allowOverlap="1" behindDoc="0" distB="0" distL="0" distR="0" distT="0" layoutInCell="1" locked="0" relativeHeight="0" simplePos="0">
             <wp:simplePos x="0" y="0"/>
-            <wp:positionH relativeFrom="column">
+            <wp:positionH relativeFrom="character">
               <wp:posOffset>1704340</wp:posOffset>
             </wp:positionH>
-            <wp:positionV relativeFrom="paragraph">
+            <wp:positionV relativeFrom="line">
               <wp:posOffset>0</wp:posOffset>
             </wp:positionV>
             <wp:extent cx="2924175" cy="4610100"/>
@@ -1122,10 +1122,10 @@
         <w:drawing>
           <wp:anchor allowOverlap="1" behindDoc="0" distB="0" distL="0" distR="0" distT="0" layoutInCell="1" locked="0" relativeHeight="0" simplePos="0">
             <wp:simplePos x="0" y="0"/>
-            <wp:positionH relativeFrom="column">
+            <wp:positionH relativeFrom="character">
               <wp:posOffset>1113790</wp:posOffset>
             </wp:positionH>
-            <wp:positionV relativeFrom="paragraph">
+            <wp:positionV relativeFrom="line">
               <wp:posOffset>0</wp:posOffset>
             </wp:positionV>
             <wp:extent cx="4105275" cy="2476500"/>
@@ -1375,10 +1375,10 @@
         <w:drawing>
           <wp:anchor allowOverlap="1" behindDoc="0" distB="0" distL="0" distR="0" distT="0" layoutInCell="1" locked="0" relativeHeight="0" simplePos="0">
             <wp:simplePos x="0" y="0"/>
-            <wp:positionH relativeFrom="column">
+            <wp:positionH relativeFrom="character">
               <wp:posOffset>1232535</wp:posOffset>
             </wp:positionH>
-            <wp:positionV relativeFrom="paragraph">
+            <wp:positionV relativeFrom="line">
               <wp:posOffset>0</wp:posOffset>
             </wp:positionV>
             <wp:extent cx="3867150" cy="6162675"/>
@@ -1719,19 +1719,6 @@
         <w:spacing w:after="120" w:before="480" w:line="100" w:lineRule="atLeast"/>
       </w:pPr>
       <w:r>
-        <w:rPr/>
-      </w:r>
-    </w:p>
-    <w:p>
-      <w:pPr>
-        <w:pStyle w:val="style0"/>
-        <w:pBdr>
-          <w:bottom w:color="919699" w:space="0" w:sz="6" w:val="single"/>
-        </w:pBdr>
-        <w:shd w:fill="FFFFFF" w:val="clear"/>
-        <w:spacing w:after="120" w:before="480" w:line="100" w:lineRule="atLeast"/>
-      </w:pPr>
-      <w:r>
         <w:rPr>
           <w:rFonts w:ascii="Arial" w:cs="Arial" w:eastAsia="Times New Roman" w:hAnsi="Arial"/>
           <w:bCs/>
@@ -1753,6 +1740,63 @@
       </w:pPr>
       <w:r>
         <w:rPr/>
+      </w:r>
+    </w:p>
+    <w:p>
+      <w:pPr>
+        <w:pStyle w:val="style0"/>
+        <w:pBdr>
+          <w:bottom w:color="919699" w:space="0" w:sz="6" w:val="single"/>
+        </w:pBdr>
+        <w:shd w:fill="FFFFFF" w:val="clear"/>
+        <w:spacing w:after="120" w:before="480" w:line="100" w:lineRule="atLeast"/>
+      </w:pPr>
+      <w:r>
+        <w:rPr>
+          <w:rFonts w:ascii="arial" w:cs="Arial" w:eastAsia="Times New Roman" w:hAnsi="arial"/>
+          <w:bCs/>
+          <w:color w:val="000000"/>
+          <w:sz w:val="20"/>
+          <w:szCs w:val="20"/>
+        </w:rPr>
+        <w:t>MockFramework getMockFramework(): should return an enum instance from the MockFramework enum. At this moment only EasyMock (thoroughly tested) and jMockit (good tested) are supported.</w:t>
+      </w:r>
+    </w:p>
+    <w:p>
+      <w:pPr>
+        <w:pStyle w:val="style0"/>
+        <w:pBdr>
+          <w:bottom w:color="919699" w:space="0" w:sz="6" w:val="single"/>
+        </w:pBdr>
+        <w:shd w:fill="FFFFFF" w:val="clear"/>
+        <w:spacing w:after="120" w:before="480" w:line="100" w:lineRule="atLeast"/>
+      </w:pPr>
+      <w:r>
+        <w:rPr>
+          <w:rFonts w:ascii="Arial" w:cs="Arial" w:eastAsia="Times New Roman" w:hAnsi="Arial"/>
+          <w:bCs/>
+          <w:color w:val="000000"/>
+          <w:sz w:val="20"/>
+          <w:szCs w:val="20"/>
+        </w:rPr>
+        <w:t>==========</w:t>
+      </w:r>
+    </w:p>
+    <w:p>
+      <w:pPr>
+        <w:pStyle w:val="style0"/>
+        <w:pBdr>
+          <w:bottom w:color="919699" w:space="0" w:sz="6" w:val="single"/>
+        </w:pBdr>
+        <w:shd w:fill="FFFFFF" w:val="clear"/>
+        <w:spacing w:after="120" w:before="480" w:line="100" w:lineRule="atLeast"/>
+      </w:pPr>
+      <w:r>
+        <w:rPr>
+          <w:rFonts w:ascii="arial" w:hAnsi="arial"/>
+          <w:sz w:val="20"/>
+          <w:szCs w:val="20"/>
+        </w:rPr>
         <w:t>And now for the nice part and  where TestExpert wins:</w:t>
       </w:r>
     </w:p>
@@ -1766,7 +1810,11 @@
         <w:spacing w:after="120" w:before="480" w:line="100" w:lineRule="atLeast"/>
       </w:pPr>
       <w:r>
-        <w:rPr/>
+        <w:rPr>
+          <w:rFonts w:ascii="arial" w:hAnsi="arial"/>
+          <w:sz w:val="20"/>
+          <w:szCs w:val="20"/>
+        </w:rPr>
         <w:t>Writing unittests is simple for a method which does not use a collaborating class.</w:t>
       </w:r>
     </w:p>
@@ -1780,7 +1828,11 @@
         <w:spacing w:after="120" w:before="480" w:line="100" w:lineRule="atLeast"/>
       </w:pPr>
       <w:r>
-        <w:rPr/>
+        <w:rPr>
+          <w:rFonts w:ascii="arial" w:hAnsi="arial"/>
+          <w:sz w:val="20"/>
+          <w:szCs w:val="20"/>
+        </w:rPr>
         <w:t>When you have to mock a collaborating class the test most of the time gets pretty hairy and you have to investigate more time which is counterproductive to testing and might</w:t>
       </w:r>
     </w:p>
@@ -1794,7 +1846,11 @@
         <w:spacing w:after="120" w:before="480" w:line="100" w:lineRule="atLeast"/>
       </w:pPr>
       <w:r>
-        <w:rPr/>
+        <w:rPr>
+          <w:rFonts w:ascii="arial" w:hAnsi="arial"/>
+          <w:sz w:val="20"/>
+          <w:szCs w:val="20"/>
+        </w:rPr>
         <w:t>restrict yourself in harvesting good tests. Hence, of course, TestExpert can do that</w:t>
       </w:r>
     </w:p>
@@ -1808,7 +1864,11 @@
         <w:spacing w:after="120" w:before="480" w:line="100" w:lineRule="atLeast"/>
       </w:pPr>
       <w:r>
-        <w:rPr/>
+        <w:rPr>
+          <w:rFonts w:ascii="arial" w:hAnsi="arial"/>
+          <w:sz w:val="20"/>
+          <w:szCs w:val="20"/>
+        </w:rPr>
         <w:t>tedious work for you. All you have to do is use the same paradigm as for creating</w:t>
       </w:r>
     </w:p>
@@ -1822,7 +1882,11 @@
         <w:spacing w:after="120" w:before="480" w:line="100" w:lineRule="atLeast"/>
       </w:pPr>
       <w:r>
-        <w:rPr/>
+        <w:rPr>
+          <w:rFonts w:ascii="arial" w:hAnsi="arial"/>
+          <w:sz w:val="20"/>
+          <w:szCs w:val="20"/>
+        </w:rPr>
         <w:t>a test in your collaborating class or interface but use @Expect instead of @CreateUnittest</w:t>
       </w:r>
     </w:p>
@@ -1836,7 +1900,11 @@
         <w:spacing w:after="120" w:before="480" w:line="100" w:lineRule="atLeast"/>
       </w:pPr>
       <w:r>
-        <w:rPr/>
+        <w:rPr>
+          <w:rFonts w:ascii="arial" w:hAnsi="arial"/>
+          <w:sz w:val="20"/>
+          <w:szCs w:val="20"/>
+        </w:rPr>
         <w:t>above the method which is called while running the code of your class under test.</w:t>
       </w:r>
     </w:p>
@@ -1850,7 +1918,11 @@
         <w:spacing w:after="120" w:before="480" w:line="100" w:lineRule="atLeast"/>
       </w:pPr>
       <w:r>
-        <w:rPr/>
+        <w:rPr>
+          <w:rFonts w:ascii="arial" w:hAnsi="arial"/>
+          <w:sz w:val="20"/>
+          <w:szCs w:val="20"/>
+        </w:rPr>
         <w:t>For example:</w:t>
       </w:r>
     </w:p>
@@ -1864,27 +1936,274 @@
         <w:spacing w:after="120" w:before="480" w:line="100" w:lineRule="atLeast"/>
       </w:pPr>
       <w:r>
-        <w:rPr/>
-      </w:r>
-    </w:p>
-    <w:p>
-      <w:pPr>
-        <w:pStyle w:val="style0"/>
-        <w:pBdr>
-          <w:bottom w:color="919699" w:space="0" w:sz="6" w:val="single"/>
-        </w:pBdr>
-        <w:shd w:fill="FFFFFF" w:val="clear"/>
-        <w:spacing w:after="120" w:before="480" w:line="100" w:lineRule="atLeast"/>
-      </w:pPr>
-      <w:r>
-        <w:rPr>
-          <w:rFonts w:ascii="Arial" w:cs="Arial" w:eastAsia="Times New Roman" w:hAnsi="Arial"/>
-          <w:bCs/>
-          <w:color w:val="000000"/>
-          <w:sz w:val="20"/>
-          <w:szCs w:val="20"/>
-        </w:rPr>
-        <w:t>MockFramework getMockFramework(): should return an enum instance from the MockFramework enum. At this moment only EasyMock (thoroughly tested) and jMockit (good tested) are supported.</w:t>
+        <w:rPr>
+          <w:rFonts w:ascii="arial" w:hAnsi="arial"/>
+          <w:sz w:val="20"/>
+          <w:szCs w:val="20"/>
+        </w:rPr>
+      </w:r>
+    </w:p>
+    <w:p>
+      <w:pPr>
+        <w:pStyle w:val="style0"/>
+        <w:pBdr>
+          <w:bottom w:color="919699" w:space="0" w:sz="6" w:val="single"/>
+        </w:pBdr>
+        <w:shd w:fill="FFFFFF" w:val="clear"/>
+        <w:spacing w:after="120" w:before="480" w:line="100" w:lineRule="atLeast"/>
+      </w:pPr>
+      <w:r>
+        <w:rPr>
+          <w:rFonts w:ascii="arial" w:hAnsi="arial"/>
+          <w:sz w:val="20"/>
+          <w:szCs w:val="20"/>
+        </w:rPr>
+      </w:r>
+    </w:p>
+    <w:p>
+      <w:pPr>
+        <w:pStyle w:val="style0"/>
+        <w:pBdr>
+          <w:bottom w:color="919699" w:space="0" w:sz="6" w:val="single"/>
+        </w:pBdr>
+        <w:shd w:fill="FFFFFF" w:val="clear"/>
+        <w:spacing w:after="120" w:before="480" w:line="100" w:lineRule="atLeast"/>
+      </w:pPr>
+      <w:r>
+        <w:rPr>
+          <w:rFonts w:ascii="arial" w:hAnsi="arial"/>
+          <w:sz w:val="20"/>
+          <w:szCs w:val="20"/>
+        </w:rPr>
+      </w:r>
+    </w:p>
+    <w:p>
+      <w:pPr>
+        <w:pStyle w:val="style0"/>
+        <w:pBdr>
+          <w:bottom w:color="919699" w:space="0" w:sz="6" w:val="single"/>
+        </w:pBdr>
+        <w:shd w:fill="FFFFFF" w:val="clear"/>
+        <w:spacing w:after="120" w:before="480" w:line="100" w:lineRule="atLeast"/>
+      </w:pPr>
+      <w:r>
+        <w:rPr>
+          <w:rFonts w:ascii="arial" w:hAnsi="arial"/>
+          <w:sz w:val="20"/>
+          <w:szCs w:val="20"/>
+        </w:rPr>
+      </w:r>
+    </w:p>
+    <w:p>
+      <w:pPr>
+        <w:pStyle w:val="style0"/>
+        <w:pBdr>
+          <w:bottom w:color="919699" w:space="0" w:sz="6" w:val="single"/>
+        </w:pBdr>
+        <w:shd w:fill="FFFFFF" w:val="clear"/>
+        <w:spacing w:after="120" w:before="480" w:line="100" w:lineRule="atLeast"/>
+      </w:pPr>
+      <w:r>
+        <w:rPr>
+          <w:rFonts w:ascii="arial" w:hAnsi="arial"/>
+          <w:sz w:val="20"/>
+          <w:szCs w:val="20"/>
+        </w:rPr>
+      </w:r>
+    </w:p>
+    <w:p>
+      <w:pPr>
+        <w:pStyle w:val="style0"/>
+        <w:pBdr>
+          <w:bottom w:color="919699" w:space="0" w:sz="6" w:val="single"/>
+        </w:pBdr>
+        <w:shd w:fill="FFFFFF" w:val="clear"/>
+        <w:spacing w:after="120" w:before="480" w:line="100" w:lineRule="atLeast"/>
+      </w:pPr>
+      <w:r>
+        <w:rPr>
+          <w:rFonts w:ascii="arial" w:hAnsi="arial"/>
+          <w:sz w:val="20"/>
+          <w:szCs w:val="20"/>
+        </w:rPr>
+      </w:r>
+    </w:p>
+    <w:p>
+      <w:pPr>
+        <w:pStyle w:val="style0"/>
+        <w:pBdr>
+          <w:bottom w:color="919699" w:space="0" w:sz="6" w:val="single"/>
+        </w:pBdr>
+        <w:shd w:fill="FFFFFF" w:val="clear"/>
+        <w:spacing w:after="120" w:before="480" w:line="100" w:lineRule="atLeast"/>
+      </w:pPr>
+      <w:r>
+        <w:rPr>
+          <w:rFonts w:ascii="arial" w:hAnsi="arial"/>
+          <w:sz w:val="20"/>
+          <w:szCs w:val="20"/>
+        </w:rPr>
+        <w:drawing>
+          <wp:anchor allowOverlap="1" behindDoc="0" distB="0" distL="0" distR="0" distT="0" layoutInCell="1" locked="0" relativeHeight="0" simplePos="0">
+            <wp:simplePos x="0" y="0"/>
+            <wp:positionH relativeFrom="column">
+              <wp:posOffset>780415</wp:posOffset>
+            </wp:positionH>
+            <wp:positionV relativeFrom="paragraph">
+              <wp:posOffset>346710</wp:posOffset>
+            </wp:positionV>
+            <wp:extent cx="3643630" cy="3637280"/>
+            <wp:effectExtent b="0" l="0" r="0" t="0"/>
+            <wp:wrapSquare wrapText="largest"/>
+            <wp:docPr descr="A description..." id="1" name="Picture"/>
+            <wp:cNvGraphicFramePr>
+              <a:graphicFrameLocks xmlns:a="http://schemas.openxmlformats.org/drawingml/2006/main" noChangeAspect="1"/>
+            </wp:cNvGraphicFramePr>
+            <a:graphic xmlns:a="http://schemas.openxmlformats.org/drawingml/2006/main">
+              <a:graphicData uri="http://schemas.openxmlformats.org/drawingml/2006/picture">
+                <pic:pic xmlns:pic="http://schemas.openxmlformats.org/drawingml/2006/picture">
+                  <pic:nvPicPr>
+                    <pic:cNvPr descr="A description..." id="0" name="Picture"/>
+                    <pic:cNvPicPr>
+                      <a:picLocks noChangeArrowheads="1" noChangeAspect="1"/>
+                    </pic:cNvPicPr>
+                  </pic:nvPicPr>
+                  <pic:blipFill>
+                    <a:blip r:embed="rId5"/>
+                    <a:srcRect/>
+                    <a:stretch>
+                      <a:fillRect/>
+                    </a:stretch>
+                  </pic:blipFill>
+                  <pic:spPr bwMode="auto">
+                    <a:xfrm>
+                      <a:off x="0" y="0"/>
+                      <a:ext cx="3643630" cy="3637280"/>
+                    </a:xfrm>
+                    <a:prstGeom prst="rect">
+                      <a:avLst/>
+                    </a:prstGeom>
+                    <a:noFill/>
+                    <a:ln w="9525">
+                      <a:noFill/>
+                      <a:miter lim="800000"/>
+                      <a:headEnd/>
+                      <a:tailEnd/>
+                    </a:ln>
+                  </pic:spPr>
+                </pic:pic>
+              </a:graphicData>
+            </a:graphic>
+          </wp:anchor>
+        </w:drawing>
+      </w:r>
+    </w:p>
+    <w:p>
+      <w:pPr>
+        <w:pStyle w:val="style0"/>
+        <w:pBdr>
+          <w:bottom w:color="919699" w:space="0" w:sz="6" w:val="single"/>
+        </w:pBdr>
+        <w:shd w:fill="FFFFFF" w:val="clear"/>
+        <w:spacing w:after="120" w:before="480" w:line="100" w:lineRule="atLeast"/>
+      </w:pPr>
+      <w:r>
+        <w:rPr>
+          <w:rFonts w:ascii="arial" w:hAnsi="arial"/>
+          <w:sz w:val="20"/>
+          <w:szCs w:val="20"/>
+        </w:rPr>
+      </w:r>
+    </w:p>
+    <w:p>
+      <w:pPr>
+        <w:pStyle w:val="style0"/>
+        <w:pBdr>
+          <w:bottom w:color="919699" w:space="0" w:sz="6" w:val="single"/>
+        </w:pBdr>
+        <w:shd w:fill="FFFFFF" w:val="clear"/>
+        <w:spacing w:after="120" w:before="480" w:line="100" w:lineRule="atLeast"/>
+      </w:pPr>
+      <w:r>
+        <w:rPr/>
+      </w:r>
+    </w:p>
+    <w:p>
+      <w:pPr>
+        <w:pStyle w:val="style0"/>
+        <w:pBdr>
+          <w:bottom w:color="919699" w:space="0" w:sz="6" w:val="single"/>
+        </w:pBdr>
+        <w:shd w:fill="FFFFFF" w:val="clear"/>
+        <w:spacing w:after="120" w:before="480" w:line="100" w:lineRule="atLeast"/>
+      </w:pPr>
+      <w:r>
+        <w:rPr/>
+      </w:r>
+    </w:p>
+    <w:p>
+      <w:pPr>
+        <w:pStyle w:val="style0"/>
+        <w:pBdr>
+          <w:bottom w:color="919699" w:space="0" w:sz="6" w:val="single"/>
+        </w:pBdr>
+        <w:shd w:fill="FFFFFF" w:val="clear"/>
+        <w:spacing w:after="120" w:before="480" w:line="100" w:lineRule="atLeast"/>
+      </w:pPr>
+      <w:r>
+        <w:rPr/>
+      </w:r>
+    </w:p>
+    <w:p>
+      <w:pPr>
+        <w:pStyle w:val="style0"/>
+        <w:pBdr>
+          <w:bottom w:color="919699" w:space="0" w:sz="6" w:val="single"/>
+        </w:pBdr>
+        <w:shd w:fill="FFFFFF" w:val="clear"/>
+        <w:spacing w:after="120" w:before="480" w:line="100" w:lineRule="atLeast"/>
+      </w:pPr>
+      <w:r>
+        <w:rPr/>
+      </w:r>
+    </w:p>
+    <w:p>
+      <w:pPr>
+        <w:pStyle w:val="style0"/>
+        <w:pBdr>
+          <w:bottom w:color="919699" w:space="0" w:sz="6" w:val="single"/>
+        </w:pBdr>
+        <w:shd w:fill="FFFFFF" w:val="clear"/>
+        <w:spacing w:after="120" w:before="480" w:line="100" w:lineRule="atLeast"/>
+      </w:pPr>
+      <w:r>
+        <w:rPr/>
+      </w:r>
+    </w:p>
+    <w:p>
+      <w:pPr>
+        <w:pStyle w:val="style0"/>
+        <w:pBdr>
+          <w:bottom w:color="919699" w:space="0" w:sz="6" w:val="single"/>
+        </w:pBdr>
+        <w:shd w:fill="FFFFFF" w:val="clear"/>
+        <w:spacing w:after="120" w:before="480" w:line="100" w:lineRule="atLeast"/>
+      </w:pPr>
+      <w:r>
+        <w:rPr/>
+      </w:r>
+    </w:p>
+    <w:p>
+      <w:pPr>
+        <w:pStyle w:val="style0"/>
+        <w:pBdr>
+          <w:bottom w:color="919699" w:space="0" w:sz="6" w:val="single"/>
+        </w:pBdr>
+        <w:shd w:fill="FFFFFF" w:val="clear"/>
+        <w:spacing w:after="120" w:before="480" w:line="100" w:lineRule="atLeast"/>
+      </w:pPr>
+      <w:r>
+        <w:rPr/>
       </w:r>
     </w:p>
     <w:p>
@@ -2026,16 +2345,19 @@
         <w:shd w:fill="FFFFFF" w:val="clear"/>
         <w:spacing w:after="150" w:before="150" w:line="260" w:lineRule="atLeast"/>
       </w:pPr>
-      <w:r>
-        <w:rPr>
-          <w:rStyle w:val="style20"/>
-          <w:rFonts w:ascii="Arial" w:cs="Arial" w:eastAsia="Times New Roman" w:hAnsi="Arial"/>
-          <w:color w:val="006DAF"/>
-          <w:sz w:val="20"/>
-          <w:szCs w:val="20"/>
-        </w:rPr>
-        <w:t>rloman: verwijzen naar de link van Github</w:t>
-      </w:r>
+      <w:hyperlink r:id="rId6">
+        <w:r>
+          <w:rPr>
+            <w:rStyle w:val="style20"/>
+            <w:rStyle w:val="style20"/>
+            <w:rFonts w:ascii="Arial" w:cs="Arial" w:eastAsia="Times New Roman" w:hAnsi="Arial"/>
+            <w:color w:val="006DAF"/>
+            <w:sz w:val="20"/>
+            <w:szCs w:val="20"/>
+          </w:rPr>
+          <w:t>http://github.com/carpago/testexpert</w:t>
+        </w:r>
+      </w:hyperlink>
     </w:p>
     <w:sectPr>
       <w:type w:val="nextPage"/>
@@ -2044,7 +2366,7 @@
       <w:pgNumType w:fmt="decimal"/>
       <w:formProt w:val="false"/>
       <w:textDirection w:val="lrTb"/>
-      <w:docGrid w:charSpace="8192" w:linePitch="260" w:type="default"/>
+      <w:docGrid w:charSpace="12288" w:linePitch="280" w:type="default"/>
     </w:sectPr>
   </w:body>
 </w:document>
@@ -2535,12 +2857,7 @@
     <w:pPr>
       <w:keepNext/>
       <w:keepLines/>
-      <w:numPr>
-        <w:ilvl w:val="0"/>
-        <w:numId w:val="1"/>
-      </w:numPr>
       <w:spacing w:after="0" w:before="480"/>
-      <w:outlineLvl w:val="0"/>
     </w:pPr>
     <w:rPr>
       <w:rFonts w:ascii="Cambria" w:cs="" w:hAnsi="Cambria"/>
@@ -2937,7 +3254,6 @@
     <w:pPr>
       <w:suppressLineNumbers/>
       <w:ind w:hanging="0" w:left="0" w:right="0"/>
-      <w:outlineLvl w:val="9"/>
     </w:pPr>
     <w:rPr>
       <w:b/>
@@ -2973,7 +3289,7 @@
     <w:next w:val="style46"/>
     <w:pPr>
       <w:tabs>
-        <w:tab w:leader="dot" w:pos="10821" w:val="right"/>
+        <w:tab w:leader="dot" w:pos="11104" w:val="right"/>
       </w:tabs>
       <w:spacing w:after="0" w:before="240"/>
       <w:ind w:hanging="0" w:left="283" w:right="0"/>
@@ -2991,7 +3307,7 @@
     <w:next w:val="style47"/>
     <w:pPr>
       <w:tabs>
-        <w:tab w:leader="dot" w:pos="10286" w:val="right"/>
+        <w:tab w:leader="dot" w:pos="10506" w:val="right"/>
       </w:tabs>
       <w:spacing w:after="0" w:before="0"/>
       <w:ind w:hanging="0" w:left="220" w:right="0"/>
@@ -3007,7 +3323,7 @@
     <w:next w:val="style48"/>
     <w:pPr>
       <w:tabs>
-        <w:tab w:leader="dot" w:pos="10883" w:val="right"/>
+        <w:tab w:leader="dot" w:pos="11323" w:val="right"/>
       </w:tabs>
       <w:spacing w:after="0" w:before="0"/>
       <w:ind w:hanging="0" w:left="440" w:right="0"/>
@@ -3023,7 +3339,7 @@
     <w:next w:val="style49"/>
     <w:pPr>
       <w:tabs>
-        <w:tab w:leader="dot" w:pos="11480" w:val="right"/>
+        <w:tab w:leader="dot" w:pos="12140" w:val="right"/>
       </w:tabs>
       <w:spacing w:after="0" w:before="0"/>
       <w:ind w:hanging="0" w:left="660" w:right="0"/>
@@ -3039,7 +3355,7 @@
     <w:next w:val="style50"/>
     <w:pPr>
       <w:tabs>
-        <w:tab w:leader="dot" w:pos="12077" w:val="right"/>
+        <w:tab w:leader="dot" w:pos="12957" w:val="right"/>
       </w:tabs>
       <w:spacing w:after="0" w:before="0"/>
       <w:ind w:hanging="0" w:left="880" w:right="0"/>
@@ -3055,7 +3371,7 @@
     <w:next w:val="style51"/>
     <w:pPr>
       <w:tabs>
-        <w:tab w:leader="dot" w:pos="12674" w:val="right"/>
+        <w:tab w:leader="dot" w:pos="13774" w:val="right"/>
       </w:tabs>
       <w:spacing w:after="0" w:before="0"/>
       <w:ind w:hanging="0" w:left="1100" w:right="0"/>
@@ -3071,7 +3387,7 @@
     <w:next w:val="style52"/>
     <w:pPr>
       <w:tabs>
-        <w:tab w:leader="dot" w:pos="13271" w:val="right"/>
+        <w:tab w:leader="dot" w:pos="14591" w:val="right"/>
       </w:tabs>
       <w:spacing w:after="0" w:before="0"/>
       <w:ind w:hanging="0" w:left="1320" w:right="0"/>
@@ -3087,7 +3403,7 @@
     <w:next w:val="style53"/>
     <w:pPr>
       <w:tabs>
-        <w:tab w:leader="dot" w:pos="13868" w:val="right"/>
+        <w:tab w:leader="dot" w:pos="15408" w:val="right"/>
       </w:tabs>
       <w:spacing w:after="0" w:before="0"/>
       <w:ind w:hanging="0" w:left="1540" w:right="0"/>

</xml_diff>